<commit_message>
Update Interview Vragen Bakkerij Leiden.docx
</commit_message>
<xml_diff>
--- a/Interview Vragen Bakkerij Leiden.docx
+++ b/Interview Vragen Bakkerij Leiden.docx
@@ -23,55 +23,7 @@
           <w:u w:val="single"/>
           <w:lang w:val="en-US"/>
         </w:rPr>
-        <w:t xml:space="preserve">Interview </w:t>
-      </w:r>
-      <w:proofErr w:type="spellStart"/>
-      <w:r>
-        <w:rPr>
-          <w:b/>
-          <w:bCs/>
-          <w:sz w:val="40"/>
-          <w:szCs w:val="40"/>
-          <w:u w:val="single"/>
-          <w:lang w:val="en-US"/>
-        </w:rPr>
-        <w:t>Vragen</w:t>
-      </w:r>
-      <w:proofErr w:type="spellEnd"/>
-      <w:r>
-        <w:rPr>
-          <w:b/>
-          <w:bCs/>
-          <w:sz w:val="40"/>
-          <w:szCs w:val="40"/>
-          <w:u w:val="single"/>
-          <w:lang w:val="en-US"/>
-        </w:rPr>
-        <w:t xml:space="preserve"> </w:t>
-      </w:r>
-      <w:proofErr w:type="spellStart"/>
-      <w:r>
-        <w:rPr>
-          <w:b/>
-          <w:bCs/>
-          <w:sz w:val="40"/>
-          <w:szCs w:val="40"/>
-          <w:u w:val="single"/>
-          <w:lang w:val="en-US"/>
-        </w:rPr>
-        <w:t>Bakkerij</w:t>
-      </w:r>
-      <w:proofErr w:type="spellEnd"/>
-      <w:r>
-        <w:rPr>
-          <w:b/>
-          <w:bCs/>
-          <w:sz w:val="40"/>
-          <w:szCs w:val="40"/>
-          <w:u w:val="single"/>
-          <w:lang w:val="en-US"/>
-        </w:rPr>
-        <w:t xml:space="preserve"> Leiden:</w:t>
+        <w:t>Interview Vragen Bakkerij Leiden:</w:t>
       </w:r>
     </w:p>
     <w:p>
@@ -117,14 +69,7 @@
           <w:sz w:val="28"/>
           <w:szCs w:val="28"/>
         </w:rPr>
-        <w:t>Wat voor Pagina’s wilt u i</w:t>
-      </w:r>
-      <w:r>
-        <w:rPr>
-          <w:sz w:val="28"/>
-          <w:szCs w:val="28"/>
-        </w:rPr>
-        <w:t>n uw website hebben?</w:t>
+        <w:t>Hoe heet uw website?</w:t>
       </w:r>
     </w:p>
     <w:p>
@@ -153,7 +98,14 @@
           <w:sz w:val="28"/>
           <w:szCs w:val="28"/>
         </w:rPr>
-        <w:t>Heeft u al een logo?</w:t>
+        <w:t>Wat voor Pagina’s wilt u i</w:t>
+      </w:r>
+      <w:r>
+        <w:rPr>
+          <w:sz w:val="28"/>
+          <w:szCs w:val="28"/>
+        </w:rPr>
+        <w:t>n uw website hebben?</w:t>
       </w:r>
     </w:p>
     <w:p>
@@ -182,7 +134,7 @@
           <w:sz w:val="28"/>
           <w:szCs w:val="28"/>
         </w:rPr>
-        <w:t>Wat voor kleuren moeten er allemaal per website voorkomen?</w:t>
+        <w:t>Heeft u al een logo?</w:t>
       </w:r>
     </w:p>
     <w:p>
@@ -211,7 +163,7 @@
           <w:sz w:val="28"/>
           <w:szCs w:val="28"/>
         </w:rPr>
-        <w:t>Wilt u een zoekbalk? (zo ja, waar zou het moeten staan?)</w:t>
+        <w:t>Wat voor kleuren moeten er allemaal per website voorkomen?</w:t>
       </w:r>
     </w:p>
     <w:p>
@@ -235,6 +187,129 @@
           <w:szCs w:val="28"/>
         </w:rPr>
       </w:pPr>
+      <w:r>
+        <w:rPr>
+          <w:sz w:val="28"/>
+          <w:szCs w:val="28"/>
+        </w:rPr>
+        <w:t>Wilt u een zoekbalk? (zo ja, waar zou het moeten staan?)</w:t>
+      </w:r>
+    </w:p>
+    <w:p>
+      <w:pPr>
+        <w:pStyle w:val="ListParagraph"/>
+        <w:rPr>
+          <w:sz w:val="28"/>
+          <w:szCs w:val="28"/>
+        </w:rPr>
+      </w:pPr>
+    </w:p>
+    <w:p>
+      <w:pPr>
+        <w:pStyle w:val="ListParagraph"/>
+        <w:numPr>
+          <w:ilvl w:val="0"/>
+          <w:numId w:val="1"/>
+        </w:numPr>
+        <w:rPr>
+          <w:sz w:val="28"/>
+          <w:szCs w:val="28"/>
+        </w:rPr>
+      </w:pPr>
+      <w:r>
+        <w:rPr>
+          <w:sz w:val="28"/>
+          <w:szCs w:val="28"/>
+        </w:rPr>
+        <w:t>Wat kan er verbeterd worden aan uw huidige website?</w:t>
+      </w:r>
+    </w:p>
+    <w:p>
+      <w:pPr>
+        <w:pStyle w:val="ListParagraph"/>
+        <w:rPr>
+          <w:sz w:val="28"/>
+          <w:szCs w:val="28"/>
+        </w:rPr>
+      </w:pPr>
+    </w:p>
+    <w:p>
+      <w:pPr>
+        <w:pStyle w:val="ListParagraph"/>
+        <w:numPr>
+          <w:ilvl w:val="0"/>
+          <w:numId w:val="1"/>
+        </w:numPr>
+        <w:rPr>
+          <w:sz w:val="28"/>
+          <w:szCs w:val="28"/>
+        </w:rPr>
+      </w:pPr>
+      <w:r>
+        <w:rPr>
+          <w:sz w:val="28"/>
+          <w:szCs w:val="28"/>
+        </w:rPr>
+        <w:t>Hoe zouden klanten via uw website contact kunnen opnemen? (wilt u ook misschien een live chat programma in uw website zodat klanten  gelijk hulp kunnen krijgen.)</w:t>
+      </w:r>
+    </w:p>
+    <w:p>
+      <w:pPr>
+        <w:pStyle w:val="ListParagraph"/>
+        <w:rPr>
+          <w:sz w:val="28"/>
+          <w:szCs w:val="28"/>
+        </w:rPr>
+      </w:pPr>
+    </w:p>
+    <w:p>
+      <w:pPr>
+        <w:pStyle w:val="ListParagraph"/>
+        <w:numPr>
+          <w:ilvl w:val="0"/>
+          <w:numId w:val="1"/>
+        </w:numPr>
+        <w:rPr>
+          <w:sz w:val="28"/>
+          <w:szCs w:val="28"/>
+        </w:rPr>
+      </w:pPr>
+      <w:r>
+        <w:rPr>
+          <w:sz w:val="28"/>
+          <w:szCs w:val="28"/>
+        </w:rPr>
+        <w:t>De producten die u verkoopt op uw huidige website, kunnen wij daar gebruik van maken?</w:t>
+      </w:r>
+    </w:p>
+    <w:p>
+      <w:pPr>
+        <w:pStyle w:val="ListParagraph"/>
+        <w:rPr>
+          <w:sz w:val="28"/>
+          <w:szCs w:val="28"/>
+        </w:rPr>
+      </w:pPr>
+    </w:p>
+    <w:p>
+      <w:pPr>
+        <w:pStyle w:val="ListParagraph"/>
+        <w:numPr>
+          <w:ilvl w:val="0"/>
+          <w:numId w:val="1"/>
+        </w:numPr>
+        <w:rPr>
+          <w:sz w:val="28"/>
+          <w:szCs w:val="28"/>
+        </w:rPr>
+      </w:pPr>
+      <w:r>
+        <w:rPr>
+          <w:sz w:val="28"/>
+          <w:szCs w:val="28"/>
+        </w:rPr>
+        <w:t>Heeft u foto’s en bronnen die wij moeten gebruiken op het website?</w:t>
+      </w:r>
       <w:bookmarkStart w:id="0" w:name="_GoBack"/>
       <w:bookmarkEnd w:id="0"/>
     </w:p>
@@ -492,6 +567,7 @@
     <w:lsdException w:name="HTML Sample" w:semiHidden="1" w:unhideWhenUsed="1"/>
     <w:lsdException w:name="HTML Typewriter" w:semiHidden="1" w:unhideWhenUsed="1"/>
     <w:lsdException w:name="HTML Variable" w:semiHidden="1" w:unhideWhenUsed="1"/>
+    <w:lsdException w:name="Normal Table" w:semiHidden="1" w:unhideWhenUsed="1"/>
     <w:lsdException w:name="annotation subject" w:semiHidden="1" w:unhideWhenUsed="1"/>
     <w:lsdException w:name="No List" w:semiHidden="1" w:unhideWhenUsed="1"/>
     <w:lsdException w:name="Outline List 1" w:semiHidden="1" w:unhideWhenUsed="1"/>
@@ -537,9 +613,11 @@
     <w:lsdException w:name="Table Subtle 1" w:semiHidden="1" w:unhideWhenUsed="1"/>
     <w:lsdException w:name="Table Subtle 2" w:semiHidden="1" w:unhideWhenUsed="1"/>
     <w:lsdException w:name="Table Web 1" w:semiHidden="1" w:unhideWhenUsed="1"/>
+    <w:lsdException w:name="Table Web 2" w:semiHidden="1" w:unhideWhenUsed="1"/>
     <w:lsdException w:name="Table Web 3" w:semiHidden="1" w:unhideWhenUsed="1"/>
     <w:lsdException w:name="Balloon Text" w:semiHidden="1" w:unhideWhenUsed="1"/>
     <w:lsdException w:name="Table Grid" w:uiPriority="39"/>
+    <w:lsdException w:name="Table Theme" w:semiHidden="1" w:unhideWhenUsed="1"/>
     <w:lsdException w:name="Placeholder Text" w:semiHidden="1"/>
     <w:lsdException w:name="No Spacing" w:uiPriority="1" w:qFormat="1"/>
     <w:lsdException w:name="Light Shading" w:uiPriority="60"/>

</xml_diff>